<commit_message>
updated some non-func req
</commit_message>
<xml_diff>
--- a/Requirements/Requirements Specification - v1.1.docx
+++ b/Requirements/Requirements Specification - v1.1.docx
@@ -6820,6 +6820,9 @@
       <w:r>
         <w:t>The system should be easy to learn and explain</w:t>
       </w:r>
+      <w:r>
+        <w:t>.</w:t>
+      </w:r>
     </w:p>
     <w:p>
       <w:pPr>
@@ -6830,15 +6833,16 @@
         </w:numPr>
       </w:pPr>
       <w:r>
-        <w:t xml:space="preserve">The users must be prompted with messages displaying and explaining how </w:t>
-      </w:r>
-      <w:proofErr w:type="spellStart"/>
-      <w:r>
-        <w:t>t</w:t>
-      </w:r>
-      <w:proofErr w:type="spellEnd"/>
+        <w:t>The users must be prompted with messages displaying and explaining how t</w:t>
+      </w:r>
+      <w:r>
+        <w:t>o</w:t>
+      </w:r>
       <w:r>
         <w:t xml:space="preserve"> use the system</w:t>
+      </w:r>
+      <w:r>
+        <w:t>.</w:t>
       </w:r>
     </w:p>
     <w:p>
@@ -6852,6 +6856,9 @@
       <w:r>
         <w:t>The system should be intuitive</w:t>
       </w:r>
+      <w:r>
+        <w:t>.</w:t>
+      </w:r>
     </w:p>
     <w:p>
       <w:pPr>
@@ -6987,7 +6994,10 @@
         </w:rPr>
       </w:pPr>
       <w:r>
-        <w:t xml:space="preserve">The maintenance should be scheduled and we must notify the user 1 week prior </w:t>
+        <w:t>The maintenance should be scheduled and we must notify the user 1 week prior</w:t>
+      </w:r>
+      <w:r>
+        <w:t>.</w:t>
       </w:r>
     </w:p>
     <w:p>
@@ -7001,7 +7011,41 @@
         <w:rPr>
           <w:rFonts w:eastAsia="MS Mincho"/>
         </w:rPr>
-        <w:t>The system should be available 95% of the time</w:t>
+        <w:t xml:space="preserve">The system should be available </w:t>
+      </w:r>
+      <w:r>
+        <w:rPr>
+          <w:rFonts w:eastAsia="MS Mincho"/>
+        </w:rPr>
+        <w:t>24/7</w:t>
+      </w:r>
+    </w:p>
+    <w:p>
+      <w:pPr>
+        <w:pStyle w:val="ListBullet0"/>
+        <w:rPr>
+          <w:rFonts w:eastAsia="MS Mincho"/>
+        </w:rPr>
+      </w:pPr>
+      <w:r>
+        <w:rPr>
+          <w:rFonts w:eastAsia="MS Mincho"/>
+        </w:rPr>
+        <w:t>Each user will have his own authentication and session</w:t>
+      </w:r>
+    </w:p>
+    <w:p>
+      <w:pPr>
+        <w:pStyle w:val="ListBullet0"/>
+        <w:rPr>
+          <w:rFonts w:eastAsia="MS Mincho"/>
+        </w:rPr>
+      </w:pPr>
+      <w:r>
+        <w:rPr>
+          <w:rFonts w:eastAsia="MS Mincho"/>
+        </w:rPr>
+        <w:t>There will be a backup database and a backup server so that if ever any crash happens there always is a backup and when work is being done the application will never stop being live.</w:t>
       </w:r>
     </w:p>
     <w:p>
@@ -7137,7 +7181,135 @@
     </w:p>
     <w:p>
       <w:pPr>
+        <w:rPr>
+          <w:rFonts w:eastAsia="MS Mincho"/>
+        </w:rPr>
+      </w:pPr>
+      <w:r>
+        <w:rPr>
+          <w:rFonts w:eastAsia="MS Mincho"/>
+        </w:rPr>
+        <w:t>We are to use Sentry (</w:t>
+      </w:r>
+      <w:r>
+        <w:rPr>
+          <w:rFonts w:eastAsia="MS Mincho"/>
+        </w:rPr>
+        <w:t>a listener/handler for errors that asynchronously sends out the error/event to Sentry.io</w:t>
+      </w:r>
+      <w:r>
+        <w:rPr>
+          <w:rFonts w:eastAsia="MS Mincho"/>
+        </w:rPr>
+        <w:t>) with Laravel for monitoring errors.</w:t>
+      </w:r>
+    </w:p>
+    <w:p>
+      <w:pPr>
+        <w:pStyle w:val="Heading4"/>
+        <w:rPr>
+          <w:rFonts w:eastAsia="MS Mincho"/>
+        </w:rPr>
+      </w:pPr>
+      <w:r>
+        <w:rPr>
+          <w:rFonts w:eastAsia="MS Mincho"/>
+        </w:rPr>
+        <w:t>Maintenance</w:t>
+      </w:r>
+    </w:p>
+    <w:p>
+      <w:pPr>
         <w:pStyle w:val="BodyText"/>
+      </w:pPr>
+      <w:r>
+        <w:t>If a system crash happens the core application is going to restart.</w:t>
+      </w:r>
+      <w:r>
+        <w:t xml:space="preserve"> </w:t>
+      </w:r>
+      <w:r>
+        <w:t>While being in this process we are either going to use the other backup server or show to the page the message that for the moment our page is in maintenance until the moment that the server is up and running again.</w:t>
+      </w:r>
+      <w:r>
+        <w:t xml:space="preserve"> If there is a problem with the restart and backup does not happen correctly the server will be restarted. Application performance is dependent on:</w:t>
+      </w:r>
+    </w:p>
+    <w:p>
+      <w:pPr>
+        <w:pStyle w:val="BodyText"/>
+        <w:numPr>
+          <w:ilvl w:val="0"/>
+          <w:numId w:val="38"/>
+        </w:numPr>
+      </w:pPr>
+      <w:r>
+        <w:t>Database transaction speed</w:t>
+      </w:r>
+    </w:p>
+    <w:p>
+      <w:pPr>
+        <w:pStyle w:val="BodyText"/>
+        <w:numPr>
+          <w:ilvl w:val="0"/>
+          <w:numId w:val="38"/>
+        </w:numPr>
+      </w:pPr>
+      <w:r>
+        <w:t>User’s internet bandwidth</w:t>
+      </w:r>
+    </w:p>
+    <w:p>
+      <w:pPr>
+        <w:pStyle w:val="BodyText"/>
+        <w:numPr>
+          <w:ilvl w:val="0"/>
+          <w:numId w:val="38"/>
+        </w:numPr>
+      </w:pPr>
+      <w:r>
+        <w:t>System specifications like RAM, processor speed, etc. dependent on user’s machine</w:t>
+      </w:r>
+    </w:p>
+    <w:p>
+      <w:pPr>
+        <w:pStyle w:val="BodyText"/>
+        <w:numPr>
+          <w:ilvl w:val="0"/>
+          <w:numId w:val="38"/>
+        </w:numPr>
+      </w:pPr>
+      <w:r>
+        <w:t>Number of users on the application on the same time</w:t>
+      </w:r>
+    </w:p>
+    <w:p>
+      <w:pPr>
+        <w:pStyle w:val="BodyText"/>
+        <w:numPr>
+          <w:ilvl w:val="0"/>
+          <w:numId w:val="38"/>
+        </w:numPr>
+      </w:pPr>
+      <w:r>
+        <w:t>The Laravel framework capabilities</w:t>
+      </w:r>
+    </w:p>
+    <w:p>
+      <w:pPr>
+        <w:pStyle w:val="BodyText"/>
+        <w:ind w:left="720"/>
+      </w:pPr>
+    </w:p>
+    <w:p>
+      <w:pPr>
+        <w:pStyle w:val="BodyText"/>
+        <w:ind w:left="720"/>
+      </w:pPr>
+    </w:p>
+    <w:p>
+      <w:pPr>
+        <w:pStyle w:val="Heading4"/>
         <w:rPr>
           <w:rFonts w:eastAsia="MS Mincho"/>
         </w:rPr>
@@ -7146,24 +7318,34 @@
         <w:rPr>
           <w:rFonts w:eastAsia="MS Mincho"/>
         </w:rPr>
-        <w:t>Include any</w:t>
-      </w:r>
-      <w:r>
+        <w:t>Operations</w:t>
+      </w:r>
+    </w:p>
+    <w:p>
+      <w:pPr>
+        <w:pStyle w:val="ListParagraph"/>
+        <w:numPr>
+          <w:ilvl w:val="0"/>
+          <w:numId w:val="39"/>
+        </w:numPr>
         <w:rPr>
           <w:rFonts w:eastAsia="MS Mincho"/>
         </w:rPr>
-        <w:t xml:space="preserve"> requirements for product or service health monitoring, failure conditions, error det</w:t>
-      </w:r>
+      </w:pPr>
       <w:r>
         <w:rPr>
           <w:rFonts w:eastAsia="MS Mincho"/>
         </w:rPr>
-        <w:t>ection, logging, and correction.</w:t>
-      </w:r>
-    </w:p>
-    <w:p>
-      <w:pPr>
-        <w:pStyle w:val="Heading4"/>
+        <w:t>Every user is expected to manage its own information, log in and of course log out.</w:t>
+      </w:r>
+    </w:p>
+    <w:p>
+      <w:pPr>
+        <w:pStyle w:val="ListParagraph"/>
+        <w:numPr>
+          <w:ilvl w:val="0"/>
+          <w:numId w:val="39"/>
+        </w:numPr>
         <w:rPr>
           <w:rFonts w:eastAsia="MS Mincho"/>
         </w:rPr>
@@ -7172,20 +7354,16 @@
         <w:rPr>
           <w:rFonts w:eastAsia="MS Mincho"/>
         </w:rPr>
-        <w:t>Maintenance</w:t>
-      </w:r>
-    </w:p>
-    <w:p>
-      <w:pPr>
-        <w:pStyle w:val="BodyText"/>
-      </w:pPr>
-      <w:r>
-        <w:t>Specify attributes of the system that relate to ease of maintenance. These requirements may relate to modularity, complexity, or interface design. Requirements should not be placed here simply because they are thought to be good design practices.</w:t>
-      </w:r>
-    </w:p>
-    <w:p>
-      <w:pPr>
-        <w:pStyle w:val="Heading4"/>
+        <w:t>Managers are expected to add quantitative and relative data to the farm (Crops, Livestock, Market, Vets), as well as assign tasks to other employees</w:t>
+      </w:r>
+    </w:p>
+    <w:p>
+      <w:pPr>
+        <w:pStyle w:val="ListParagraph"/>
+        <w:numPr>
+          <w:ilvl w:val="0"/>
+          <w:numId w:val="39"/>
+        </w:numPr>
         <w:rPr>
           <w:rFonts w:eastAsia="MS Mincho"/>
         </w:rPr>
@@ -7194,58 +7372,79 @@
         <w:rPr>
           <w:rFonts w:eastAsia="MS Mincho"/>
         </w:rPr>
-        <w:t>Operations</w:t>
-      </w:r>
-    </w:p>
-    <w:p>
-      <w:pPr>
-        <w:pStyle w:val="BodyText"/>
-      </w:pPr>
-      <w:r>
-        <w:t>Specify any normal and special operations required by the user, including:</w:t>
-      </w:r>
-    </w:p>
-    <w:p>
-      <w:pPr>
-        <w:pStyle w:val="ListBullet0"/>
-      </w:pPr>
-      <w:r>
-        <w:t>periods of interactive operations and periods of unattended operations</w:t>
-      </w:r>
-    </w:p>
-    <w:p>
-      <w:pPr>
-        <w:pStyle w:val="ListBullet0"/>
-      </w:pPr>
-      <w:r>
-        <w:t>data processing support functions</w:t>
-      </w:r>
-    </w:p>
-    <w:p>
-      <w:pPr>
-        <w:pStyle w:val="ListBullet0"/>
-      </w:pPr>
-      <w:r>
-        <w:t>backup and recovery operations</w:t>
-      </w:r>
-    </w:p>
-    <w:p>
-      <w:pPr>
-        <w:pStyle w:val="ListBullet0"/>
-      </w:pPr>
-      <w:r>
-        <w:t>safety considerations and requirements</w:t>
-      </w:r>
-    </w:p>
-    <w:p>
-      <w:pPr>
-        <w:pStyle w:val="ListBullet0"/>
-      </w:pPr>
-      <w:r>
-        <w:t>d</w:t>
-      </w:r>
-      <w:r>
-        <w:t xml:space="preserve">isaster recovery and business resumption </w:t>
+        <w:t>Economists are expected to manage information concerned with the visualization of profit and expenses</w:t>
+      </w:r>
+    </w:p>
+    <w:p>
+      <w:pPr>
+        <w:pStyle w:val="ListParagraph"/>
+        <w:numPr>
+          <w:ilvl w:val="0"/>
+          <w:numId w:val="39"/>
+        </w:numPr>
+        <w:rPr>
+          <w:rFonts w:eastAsia="MS Mincho"/>
+        </w:rPr>
+      </w:pPr>
+      <w:r>
+        <w:rPr>
+          <w:rFonts w:eastAsia="MS Mincho"/>
+        </w:rPr>
+        <w:t>Owners are ex</w:t>
+      </w:r>
+      <w:r>
+        <w:rPr>
+          <w:rFonts w:eastAsia="MS Mincho"/>
+        </w:rPr>
+        <w:t>p</w:t>
+      </w:r>
+      <w:r>
+        <w:rPr>
+          <w:rFonts w:eastAsia="MS Mincho"/>
+        </w:rPr>
+        <w:t xml:space="preserve">ected to deal with the legal technicalities of the farm and communicate decisions to managers and </w:t>
+      </w:r>
+      <w:r>
+        <w:rPr>
+          <w:rFonts w:eastAsia="MS Mincho"/>
+        </w:rPr>
+        <w:t>economists</w:t>
+      </w:r>
+    </w:p>
+    <w:p>
+      <w:pPr>
+        <w:pStyle w:val="ListParagraph"/>
+        <w:numPr>
+          <w:ilvl w:val="0"/>
+          <w:numId w:val="39"/>
+        </w:numPr>
+        <w:rPr>
+          <w:rFonts w:eastAsia="MS Mincho"/>
+        </w:rPr>
+      </w:pPr>
+      <w:r>
+        <w:rPr>
+          <w:rFonts w:eastAsia="MS Mincho"/>
+        </w:rPr>
+        <w:t>Employees are expected to perform tasks.</w:t>
+      </w:r>
+    </w:p>
+    <w:p>
+      <w:pPr>
+        <w:pStyle w:val="ListParagraph"/>
+        <w:numPr>
+          <w:ilvl w:val="0"/>
+          <w:numId w:val="39"/>
+        </w:numPr>
+        <w:rPr>
+          <w:rFonts w:eastAsia="MS Mincho"/>
+        </w:rPr>
+      </w:pPr>
+      <w:r>
+        <w:rPr>
+          <w:rFonts w:eastAsia="MS Mincho"/>
+        </w:rPr>
+        <w:t>CRUD functionalities affect all users as well as relationship classes like Crops or Livestock</w:t>
       </w:r>
     </w:p>
     <w:p>
@@ -7294,11 +7493,7 @@
         <w:t xml:space="preserve"> </w:t>
       </w:r>
       <w:r>
-        <w:t xml:space="preserve">and ODS, HEPPS system interfaces </w:t>
-      </w:r>
-      <w:r>
-        <w:lastRenderedPageBreak/>
-        <w:t xml:space="preserve">with Budget system). </w:t>
+        <w:t xml:space="preserve">and ODS, HEPPS system interfaces with Budget system). </w:t>
       </w:r>
       <w:r>
         <w:t xml:space="preserve">For each interface, </w:t>
@@ -7801,6 +7996,7 @@
         <w:rPr>
           <w:color w:val="7030A0"/>
         </w:rPr>
+        <w:lastRenderedPageBreak/>
         <w:t>File Description: Detail Records</w:t>
       </w:r>
     </w:p>
@@ -8066,7 +8262,6 @@
       </w:pPr>
       <w:bookmarkStart w:id="24" w:name="_Toc445987904"/>
       <w:r>
-        <w:lastRenderedPageBreak/>
         <w:t>Security</w:t>
       </w:r>
       <w:bookmarkEnd w:id="24"/>
@@ -8374,6 +8569,7 @@
       </w:pPr>
       <w:bookmarkStart w:id="27" w:name="_Toc445987909"/>
       <w:r>
+        <w:lastRenderedPageBreak/>
         <w:t>Domain Requirements</w:t>
       </w:r>
       <w:bookmarkEnd w:id="27"/>
@@ -10466,7 +10662,6 @@
       <w:bookmarkStart w:id="29" w:name="_Toc148859170"/>
       <w:bookmarkStart w:id="30" w:name="_Toc445987911"/>
       <w:r>
-        <w:lastRenderedPageBreak/>
         <w:t>User Scenarios</w:t>
       </w:r>
     </w:p>
@@ -10969,7 +11164,6 @@
           <w:b/>
           <w:bCs/>
         </w:rPr>
-        <w:lastRenderedPageBreak/>
         <w:t>Owner Scenarios</w:t>
       </w:r>
     </w:p>
@@ -11325,6 +11519,7 @@
         </w:numPr>
       </w:pPr>
       <w:r>
+        <w:lastRenderedPageBreak/>
         <w:t>Owner clicks Delete on a manager or economist table entry</w:t>
       </w:r>
     </w:p>
@@ -11562,7 +11757,6 @@
         <w:rPr>
           <w:rFonts w:cs="Arial"/>
         </w:rPr>
-        <w:lastRenderedPageBreak/>
         <w:t>APPENDIX</w:t>
       </w:r>
       <w:bookmarkEnd w:id="29"/>
@@ -11927,7 +12121,14 @@
               <w:rPr>
                 <w:color w:val="7030A0"/>
               </w:rPr>
-              <w:t>Comments: Business Process = "Assigning a Bargaining Unit to an Appointment"</w:t>
+              <w:t xml:space="preserve">Comments: Business Process = </w:t>
+            </w:r>
+            <w:r>
+              <w:rPr>
+                <w:color w:val="7030A0"/>
+              </w:rPr>
+              <w:lastRenderedPageBreak/>
+              <w:t>"Assigning a Bargaining Unit to an Appointment"</w:t>
             </w:r>
             <w:r>
               <w:rPr>
@@ -11960,6 +12161,7 @@
               <w:rPr>
                 <w:color w:val="7030A0"/>
               </w:rPr>
+              <w:lastRenderedPageBreak/>
               <w:t>BUA</w:t>
             </w:r>
           </w:p>
@@ -13504,7 +13706,6 @@
               <w:rPr>
                 <w:color w:val="7030A0"/>
               </w:rPr>
-              <w:lastRenderedPageBreak/>
               <w:t>BR_</w:t>
             </w:r>
             <w:r>
@@ -16056,6 +16257,7 @@
               <w:rPr>
                 <w:color w:val="7030A0"/>
               </w:rPr>
+              <w:lastRenderedPageBreak/>
               <w:t>BR_</w:t>
             </w:r>
             <w:r>
@@ -18700,32 +18902,32 @@
         <v:path o:extrusionok="f" gradientshapeok="t" o:connecttype="rect"/>
         <o:lock v:ext="edit" aspectratio="t"/>
       </v:shapetype>
-      <v:shape id="_x0000_i2587" type="#_x0000_t75" style="width:3in;height:3in" o:bullet="t"/>
+      <v:shape id="_x0000_i1260" type="#_x0000_t75" style="width:3in;height:3in" o:bullet="t"/>
     </w:pict>
   </w:numPicBullet>
   <w:numPicBullet w:numPicBulletId="1">
     <w:pict>
-      <v:shape id="_x0000_i2588" type="#_x0000_t75" style="width:3in;height:3in" o:bullet="t"/>
+      <v:shape id="_x0000_i1261" type="#_x0000_t75" style="width:3in;height:3in" o:bullet="t"/>
     </w:pict>
   </w:numPicBullet>
   <w:numPicBullet w:numPicBulletId="2">
     <w:pict>
-      <v:shape id="_x0000_i2589" type="#_x0000_t75" style="width:3in;height:3in" o:bullet="t"/>
+      <v:shape id="_x0000_i1262" type="#_x0000_t75" style="width:3in;height:3in" o:bullet="t"/>
     </w:pict>
   </w:numPicBullet>
   <w:numPicBullet w:numPicBulletId="3">
     <w:pict>
-      <v:shape id="_x0000_i2590" type="#_x0000_t75" style="width:3in;height:3in" o:bullet="t"/>
+      <v:shape id="_x0000_i1263" type="#_x0000_t75" style="width:3in;height:3in" o:bullet="t"/>
     </w:pict>
   </w:numPicBullet>
   <w:numPicBullet w:numPicBulletId="4">
     <w:pict>
-      <v:shape id="_x0000_i2591" type="#_x0000_t75" style="width:3in;height:3in" o:bullet="t"/>
+      <v:shape id="_x0000_i1264" type="#_x0000_t75" style="width:3in;height:3in" o:bullet="t"/>
     </w:pict>
   </w:numPicBullet>
   <w:numPicBullet w:numPicBulletId="5">
     <w:pict>
-      <v:shape id="_x0000_i2592" type="#_x0000_t75" style="width:3in;height:3in" o:bullet="t"/>
+      <v:shape id="_x0000_i1265" type="#_x0000_t75" style="width:3in;height:3in" o:bullet="t"/>
     </w:pict>
   </w:numPicBullet>
   <w:abstractNum w:abstractNumId="0" w15:restartNumberingAfterBreak="0">
@@ -19927,6 +20129,119 @@
     </w:lvl>
   </w:abstractNum>
   <w:abstractNum w:abstractNumId="14" w15:restartNumberingAfterBreak="0">
+    <w:nsid w:val="27C03BD2"/>
+    <w:multiLevelType w:val="hybridMultilevel"/>
+    <w:tmpl w:val="2E249F66"/>
+    <w:lvl w:ilvl="0" w:tplc="04090001">
+      <w:start w:val="1"/>
+      <w:numFmt w:val="bullet"/>
+      <w:lvlText w:val=""/>
+      <w:lvlJc w:val="left"/>
+      <w:pPr>
+        <w:ind w:left="720" w:hanging="360"/>
+      </w:pPr>
+      <w:rPr>
+        <w:rFonts w:ascii="Symbol" w:hAnsi="Symbol" w:hint="default"/>
+      </w:rPr>
+    </w:lvl>
+    <w:lvl w:ilvl="1" w:tplc="04090003" w:tentative="1">
+      <w:start w:val="1"/>
+      <w:numFmt w:val="bullet"/>
+      <w:lvlText w:val="o"/>
+      <w:lvlJc w:val="left"/>
+      <w:pPr>
+        <w:ind w:left="1440" w:hanging="360"/>
+      </w:pPr>
+      <w:rPr>
+        <w:rFonts w:ascii="Courier New" w:hAnsi="Courier New" w:cs="Courier New" w:hint="default"/>
+      </w:rPr>
+    </w:lvl>
+    <w:lvl w:ilvl="2" w:tplc="04090005" w:tentative="1">
+      <w:start w:val="1"/>
+      <w:numFmt w:val="bullet"/>
+      <w:lvlText w:val=""/>
+      <w:lvlJc w:val="left"/>
+      <w:pPr>
+        <w:ind w:left="2160" w:hanging="360"/>
+      </w:pPr>
+      <w:rPr>
+        <w:rFonts w:ascii="Wingdings" w:hAnsi="Wingdings" w:hint="default"/>
+      </w:rPr>
+    </w:lvl>
+    <w:lvl w:ilvl="3" w:tplc="04090001" w:tentative="1">
+      <w:start w:val="1"/>
+      <w:numFmt w:val="bullet"/>
+      <w:lvlText w:val=""/>
+      <w:lvlJc w:val="left"/>
+      <w:pPr>
+        <w:ind w:left="2880" w:hanging="360"/>
+      </w:pPr>
+      <w:rPr>
+        <w:rFonts w:ascii="Symbol" w:hAnsi="Symbol" w:hint="default"/>
+      </w:rPr>
+    </w:lvl>
+    <w:lvl w:ilvl="4" w:tplc="04090003" w:tentative="1">
+      <w:start w:val="1"/>
+      <w:numFmt w:val="bullet"/>
+      <w:lvlText w:val="o"/>
+      <w:lvlJc w:val="left"/>
+      <w:pPr>
+        <w:ind w:left="3600" w:hanging="360"/>
+      </w:pPr>
+      <w:rPr>
+        <w:rFonts w:ascii="Courier New" w:hAnsi="Courier New" w:cs="Courier New" w:hint="default"/>
+      </w:rPr>
+    </w:lvl>
+    <w:lvl w:ilvl="5" w:tplc="04090005" w:tentative="1">
+      <w:start w:val="1"/>
+      <w:numFmt w:val="bullet"/>
+      <w:lvlText w:val=""/>
+      <w:lvlJc w:val="left"/>
+      <w:pPr>
+        <w:ind w:left="4320" w:hanging="360"/>
+      </w:pPr>
+      <w:rPr>
+        <w:rFonts w:ascii="Wingdings" w:hAnsi="Wingdings" w:hint="default"/>
+      </w:rPr>
+    </w:lvl>
+    <w:lvl w:ilvl="6" w:tplc="04090001" w:tentative="1">
+      <w:start w:val="1"/>
+      <w:numFmt w:val="bullet"/>
+      <w:lvlText w:val=""/>
+      <w:lvlJc w:val="left"/>
+      <w:pPr>
+        <w:ind w:left="5040" w:hanging="360"/>
+      </w:pPr>
+      <w:rPr>
+        <w:rFonts w:ascii="Symbol" w:hAnsi="Symbol" w:hint="default"/>
+      </w:rPr>
+    </w:lvl>
+    <w:lvl w:ilvl="7" w:tplc="04090003" w:tentative="1">
+      <w:start w:val="1"/>
+      <w:numFmt w:val="bullet"/>
+      <w:lvlText w:val="o"/>
+      <w:lvlJc w:val="left"/>
+      <w:pPr>
+        <w:ind w:left="5760" w:hanging="360"/>
+      </w:pPr>
+      <w:rPr>
+        <w:rFonts w:ascii="Courier New" w:hAnsi="Courier New" w:cs="Courier New" w:hint="default"/>
+      </w:rPr>
+    </w:lvl>
+    <w:lvl w:ilvl="8" w:tplc="04090005" w:tentative="1">
+      <w:start w:val="1"/>
+      <w:numFmt w:val="bullet"/>
+      <w:lvlText w:val=""/>
+      <w:lvlJc w:val="left"/>
+      <w:pPr>
+        <w:ind w:left="6480" w:hanging="360"/>
+      </w:pPr>
+      <w:rPr>
+        <w:rFonts w:ascii="Wingdings" w:hAnsi="Wingdings" w:hint="default"/>
+      </w:rPr>
+    </w:lvl>
+  </w:abstractNum>
+  <w:abstractNum w:abstractNumId="15" w15:restartNumberingAfterBreak="0">
     <w:nsid w:val="2B353B1F"/>
     <w:multiLevelType w:val="hybridMultilevel"/>
     <w:tmpl w:val="B6D821AC"/>
@@ -20012,7 +20327,7 @@
       </w:pPr>
     </w:lvl>
   </w:abstractNum>
-  <w:abstractNum w:abstractNumId="15" w15:restartNumberingAfterBreak="0">
+  <w:abstractNum w:abstractNumId="16" w15:restartNumberingAfterBreak="0">
     <w:nsid w:val="319F70E3"/>
     <w:multiLevelType w:val="hybridMultilevel"/>
     <w:tmpl w:val="19FACB6A"/>
@@ -20098,7 +20413,7 @@
       </w:pPr>
     </w:lvl>
   </w:abstractNum>
-  <w:abstractNum w:abstractNumId="16" w15:restartNumberingAfterBreak="0">
+  <w:abstractNum w:abstractNumId="17" w15:restartNumberingAfterBreak="0">
     <w:nsid w:val="32E52CA8"/>
     <w:multiLevelType w:val="hybridMultilevel"/>
     <w:tmpl w:val="CDDCF654"/>
@@ -20184,7 +20499,7 @@
       </w:pPr>
     </w:lvl>
   </w:abstractNum>
-  <w:abstractNum w:abstractNumId="17" w15:restartNumberingAfterBreak="0">
+  <w:abstractNum w:abstractNumId="18" w15:restartNumberingAfterBreak="0">
     <w:nsid w:val="362E3316"/>
     <w:multiLevelType w:val="hybridMultilevel"/>
     <w:tmpl w:val="29B806C8"/>
@@ -20270,7 +20585,7 @@
       </w:pPr>
     </w:lvl>
   </w:abstractNum>
-  <w:abstractNum w:abstractNumId="18" w15:restartNumberingAfterBreak="0">
+  <w:abstractNum w:abstractNumId="19" w15:restartNumberingAfterBreak="0">
     <w:nsid w:val="39355B2D"/>
     <w:multiLevelType w:val="hybridMultilevel"/>
     <w:tmpl w:val="3056BEC8"/>
@@ -20356,7 +20671,7 @@
       </w:pPr>
     </w:lvl>
   </w:abstractNum>
-  <w:abstractNum w:abstractNumId="19" w15:restartNumberingAfterBreak="0">
+  <w:abstractNum w:abstractNumId="20" w15:restartNumberingAfterBreak="0">
     <w:nsid w:val="39860F49"/>
     <w:multiLevelType w:val="singleLevel"/>
     <w:tmpl w:val="27A8D7B0"/>
@@ -20377,7 +20692,7 @@
       </w:rPr>
     </w:lvl>
   </w:abstractNum>
-  <w:abstractNum w:abstractNumId="20" w15:restartNumberingAfterBreak="0">
+  <w:abstractNum w:abstractNumId="21" w15:restartNumberingAfterBreak="0">
     <w:nsid w:val="3C007AE3"/>
     <w:multiLevelType w:val="hybridMultilevel"/>
     <w:tmpl w:val="5C186D78"/>
@@ -20463,7 +20778,7 @@
       </w:pPr>
     </w:lvl>
   </w:abstractNum>
-  <w:abstractNum w:abstractNumId="21" w15:restartNumberingAfterBreak="0">
+  <w:abstractNum w:abstractNumId="22" w15:restartNumberingAfterBreak="0">
     <w:nsid w:val="3C0D7F96"/>
     <w:multiLevelType w:val="hybridMultilevel"/>
     <w:tmpl w:val="C17058D2"/>
@@ -20549,7 +20864,7 @@
       </w:pPr>
     </w:lvl>
   </w:abstractNum>
-  <w:abstractNum w:abstractNumId="22" w15:restartNumberingAfterBreak="0">
+  <w:abstractNum w:abstractNumId="23" w15:restartNumberingAfterBreak="0">
     <w:nsid w:val="3D121B74"/>
     <w:multiLevelType w:val="hybridMultilevel"/>
     <w:tmpl w:val="DB4C9CE8"/>
@@ -20635,7 +20950,7 @@
       </w:pPr>
     </w:lvl>
   </w:abstractNum>
-  <w:abstractNum w:abstractNumId="23" w15:restartNumberingAfterBreak="0">
+  <w:abstractNum w:abstractNumId="24" w15:restartNumberingAfterBreak="0">
     <w:nsid w:val="43876347"/>
     <w:multiLevelType w:val="hybridMultilevel"/>
     <w:tmpl w:val="9B92DEFC"/>
@@ -20756,7 +21071,7 @@
       </w:pPr>
     </w:lvl>
   </w:abstractNum>
-  <w:abstractNum w:abstractNumId="24" w15:restartNumberingAfterBreak="0">
+  <w:abstractNum w:abstractNumId="25" w15:restartNumberingAfterBreak="0">
     <w:nsid w:val="47815C9B"/>
     <w:multiLevelType w:val="hybridMultilevel"/>
     <w:tmpl w:val="CCA6B7E4"/>
@@ -20842,7 +21157,7 @@
       </w:pPr>
     </w:lvl>
   </w:abstractNum>
-  <w:abstractNum w:abstractNumId="25" w15:restartNumberingAfterBreak="0">
+  <w:abstractNum w:abstractNumId="26" w15:restartNumberingAfterBreak="0">
     <w:nsid w:val="47EB576D"/>
     <w:multiLevelType w:val="hybridMultilevel"/>
     <w:tmpl w:val="CF4C3542"/>
@@ -20932,7 +21247,7 @@
       </w:pPr>
     </w:lvl>
   </w:abstractNum>
-  <w:abstractNum w:abstractNumId="26" w15:restartNumberingAfterBreak="0">
+  <w:abstractNum w:abstractNumId="27" w15:restartNumberingAfterBreak="0">
     <w:nsid w:val="4BE71A17"/>
     <w:multiLevelType w:val="hybridMultilevel"/>
     <w:tmpl w:val="306AAC12"/>
@@ -21045,7 +21360,7 @@
       </w:rPr>
     </w:lvl>
   </w:abstractNum>
-  <w:abstractNum w:abstractNumId="27" w15:restartNumberingAfterBreak="0">
+  <w:abstractNum w:abstractNumId="28" w15:restartNumberingAfterBreak="0">
     <w:nsid w:val="4BF36AD7"/>
     <w:multiLevelType w:val="hybridMultilevel"/>
     <w:tmpl w:val="330CA252"/>
@@ -21135,7 +21450,7 @@
       </w:pPr>
     </w:lvl>
   </w:abstractNum>
-  <w:abstractNum w:abstractNumId="28" w15:restartNumberingAfterBreak="0">
+  <w:abstractNum w:abstractNumId="29" w15:restartNumberingAfterBreak="0">
     <w:nsid w:val="4C3D0902"/>
     <w:multiLevelType w:val="hybridMultilevel"/>
     <w:tmpl w:val="94529806"/>
@@ -21221,7 +21536,7 @@
       </w:pPr>
     </w:lvl>
   </w:abstractNum>
-  <w:abstractNum w:abstractNumId="29" w15:restartNumberingAfterBreak="0">
+  <w:abstractNum w:abstractNumId="30" w15:restartNumberingAfterBreak="0">
     <w:nsid w:val="53CC791C"/>
     <w:multiLevelType w:val="hybridMultilevel"/>
     <w:tmpl w:val="FD78A1A8"/>
@@ -21362,7 +21677,120 @@
       </w:rPr>
     </w:lvl>
   </w:abstractNum>
-  <w:abstractNum w:abstractNumId="30" w15:restartNumberingAfterBreak="0">
+  <w:abstractNum w:abstractNumId="31" w15:restartNumberingAfterBreak="0">
+    <w:nsid w:val="55625341"/>
+    <w:multiLevelType w:val="hybridMultilevel"/>
+    <w:tmpl w:val="7BD40400"/>
+    <w:lvl w:ilvl="0" w:tplc="04090001">
+      <w:start w:val="1"/>
+      <w:numFmt w:val="bullet"/>
+      <w:lvlText w:val=""/>
+      <w:lvlJc w:val="left"/>
+      <w:pPr>
+        <w:ind w:left="720" w:hanging="360"/>
+      </w:pPr>
+      <w:rPr>
+        <w:rFonts w:ascii="Symbol" w:hAnsi="Symbol" w:hint="default"/>
+      </w:rPr>
+    </w:lvl>
+    <w:lvl w:ilvl="1" w:tplc="04090003" w:tentative="1">
+      <w:start w:val="1"/>
+      <w:numFmt w:val="bullet"/>
+      <w:lvlText w:val="o"/>
+      <w:lvlJc w:val="left"/>
+      <w:pPr>
+        <w:ind w:left="1440" w:hanging="360"/>
+      </w:pPr>
+      <w:rPr>
+        <w:rFonts w:ascii="Courier New" w:hAnsi="Courier New" w:cs="Courier New" w:hint="default"/>
+      </w:rPr>
+    </w:lvl>
+    <w:lvl w:ilvl="2" w:tplc="04090005" w:tentative="1">
+      <w:start w:val="1"/>
+      <w:numFmt w:val="bullet"/>
+      <w:lvlText w:val=""/>
+      <w:lvlJc w:val="left"/>
+      <w:pPr>
+        <w:ind w:left="2160" w:hanging="360"/>
+      </w:pPr>
+      <w:rPr>
+        <w:rFonts w:ascii="Wingdings" w:hAnsi="Wingdings" w:hint="default"/>
+      </w:rPr>
+    </w:lvl>
+    <w:lvl w:ilvl="3" w:tplc="04090001" w:tentative="1">
+      <w:start w:val="1"/>
+      <w:numFmt w:val="bullet"/>
+      <w:lvlText w:val=""/>
+      <w:lvlJc w:val="left"/>
+      <w:pPr>
+        <w:ind w:left="2880" w:hanging="360"/>
+      </w:pPr>
+      <w:rPr>
+        <w:rFonts w:ascii="Symbol" w:hAnsi="Symbol" w:hint="default"/>
+      </w:rPr>
+    </w:lvl>
+    <w:lvl w:ilvl="4" w:tplc="04090003" w:tentative="1">
+      <w:start w:val="1"/>
+      <w:numFmt w:val="bullet"/>
+      <w:lvlText w:val="o"/>
+      <w:lvlJc w:val="left"/>
+      <w:pPr>
+        <w:ind w:left="3600" w:hanging="360"/>
+      </w:pPr>
+      <w:rPr>
+        <w:rFonts w:ascii="Courier New" w:hAnsi="Courier New" w:cs="Courier New" w:hint="default"/>
+      </w:rPr>
+    </w:lvl>
+    <w:lvl w:ilvl="5" w:tplc="04090005" w:tentative="1">
+      <w:start w:val="1"/>
+      <w:numFmt w:val="bullet"/>
+      <w:lvlText w:val=""/>
+      <w:lvlJc w:val="left"/>
+      <w:pPr>
+        <w:ind w:left="4320" w:hanging="360"/>
+      </w:pPr>
+      <w:rPr>
+        <w:rFonts w:ascii="Wingdings" w:hAnsi="Wingdings" w:hint="default"/>
+      </w:rPr>
+    </w:lvl>
+    <w:lvl w:ilvl="6" w:tplc="04090001" w:tentative="1">
+      <w:start w:val="1"/>
+      <w:numFmt w:val="bullet"/>
+      <w:lvlText w:val=""/>
+      <w:lvlJc w:val="left"/>
+      <w:pPr>
+        <w:ind w:left="5040" w:hanging="360"/>
+      </w:pPr>
+      <w:rPr>
+        <w:rFonts w:ascii="Symbol" w:hAnsi="Symbol" w:hint="default"/>
+      </w:rPr>
+    </w:lvl>
+    <w:lvl w:ilvl="7" w:tplc="04090003" w:tentative="1">
+      <w:start w:val="1"/>
+      <w:numFmt w:val="bullet"/>
+      <w:lvlText w:val="o"/>
+      <w:lvlJc w:val="left"/>
+      <w:pPr>
+        <w:ind w:left="5760" w:hanging="360"/>
+      </w:pPr>
+      <w:rPr>
+        <w:rFonts w:ascii="Courier New" w:hAnsi="Courier New" w:cs="Courier New" w:hint="default"/>
+      </w:rPr>
+    </w:lvl>
+    <w:lvl w:ilvl="8" w:tplc="04090005" w:tentative="1">
+      <w:start w:val="1"/>
+      <w:numFmt w:val="bullet"/>
+      <w:lvlText w:val=""/>
+      <w:lvlJc w:val="left"/>
+      <w:pPr>
+        <w:ind w:left="6480" w:hanging="360"/>
+      </w:pPr>
+      <w:rPr>
+        <w:rFonts w:ascii="Wingdings" w:hAnsi="Wingdings" w:hint="default"/>
+      </w:rPr>
+    </w:lvl>
+  </w:abstractNum>
+  <w:abstractNum w:abstractNumId="32" w15:restartNumberingAfterBreak="0">
     <w:nsid w:val="5A3F7DC5"/>
     <w:multiLevelType w:val="hybridMultilevel"/>
     <w:tmpl w:val="BF0E20FC"/>
@@ -21475,7 +21903,7 @@
       </w:rPr>
     </w:lvl>
   </w:abstractNum>
-  <w:abstractNum w:abstractNumId="31" w15:restartNumberingAfterBreak="0">
+  <w:abstractNum w:abstractNumId="33" w15:restartNumberingAfterBreak="0">
     <w:nsid w:val="5AF077BD"/>
     <w:multiLevelType w:val="multilevel"/>
     <w:tmpl w:val="02665850"/>
@@ -21594,7 +22022,7 @@
       </w:pPr>
     </w:lvl>
   </w:abstractNum>
-  <w:abstractNum w:abstractNumId="32" w15:restartNumberingAfterBreak="0">
+  <w:abstractNum w:abstractNumId="34" w15:restartNumberingAfterBreak="0">
     <w:nsid w:val="5BA050A3"/>
     <w:multiLevelType w:val="multilevel"/>
     <w:tmpl w:val="E222DC86"/>
@@ -21708,7 +22136,7 @@
       </w:pPr>
     </w:lvl>
   </w:abstractNum>
-  <w:abstractNum w:abstractNumId="33" w15:restartNumberingAfterBreak="0">
+  <w:abstractNum w:abstractNumId="35" w15:restartNumberingAfterBreak="0">
     <w:nsid w:val="5D624CBC"/>
     <w:multiLevelType w:val="hybridMultilevel"/>
     <w:tmpl w:val="066CA36C"/>
@@ -21794,7 +22222,7 @@
       </w:pPr>
     </w:lvl>
   </w:abstractNum>
-  <w:abstractNum w:abstractNumId="34" w15:restartNumberingAfterBreak="0">
+  <w:abstractNum w:abstractNumId="36" w15:restartNumberingAfterBreak="0">
     <w:nsid w:val="6A423EB0"/>
     <w:multiLevelType w:val="hybridMultilevel"/>
     <w:tmpl w:val="5A68E0A6"/>
@@ -21907,7 +22335,7 @@
       </w:rPr>
     </w:lvl>
   </w:abstractNum>
-  <w:abstractNum w:abstractNumId="35" w15:restartNumberingAfterBreak="0">
+  <w:abstractNum w:abstractNumId="37" w15:restartNumberingAfterBreak="0">
     <w:nsid w:val="72185DA0"/>
     <w:multiLevelType w:val="singleLevel"/>
     <w:tmpl w:val="F50E9A6A"/>
@@ -21929,16 +22357,16 @@
     </w:lvl>
   </w:abstractNum>
   <w:num w:numId="1">
-    <w:abstractNumId w:val="31"/>
+    <w:abstractNumId w:val="33"/>
   </w:num>
   <w:num w:numId="2">
-    <w:abstractNumId w:val="35"/>
+    <w:abstractNumId w:val="37"/>
   </w:num>
   <w:num w:numId="3">
     <w:abstractNumId w:val="11"/>
   </w:num>
   <w:num w:numId="4">
-    <w:abstractNumId w:val="23"/>
+    <w:abstractNumId w:val="24"/>
     <w:lvlOverride w:ilvl="0"/>
     <w:lvlOverride w:ilvl="1"/>
     <w:lvlOverride w:ilvl="2">
@@ -21964,13 +22392,13 @@
     </w:lvlOverride>
   </w:num>
   <w:num w:numId="5">
-    <w:abstractNumId w:val="32"/>
+    <w:abstractNumId w:val="34"/>
   </w:num>
   <w:num w:numId="6">
-    <w:abstractNumId w:val="29"/>
+    <w:abstractNumId w:val="30"/>
   </w:num>
   <w:num w:numId="7">
-    <w:abstractNumId w:val="19"/>
+    <w:abstractNumId w:val="20"/>
   </w:num>
   <w:num w:numId="8">
     <w:abstractNumId w:val="8"/>
@@ -22012,13 +22440,13 @@
     <w:abstractNumId w:val="13"/>
   </w:num>
   <w:num w:numId="12">
-    <w:abstractNumId w:val="26"/>
+    <w:abstractNumId w:val="27"/>
   </w:num>
   <w:num w:numId="13">
-    <w:abstractNumId w:val="34"/>
+    <w:abstractNumId w:val="36"/>
   </w:num>
   <w:num w:numId="14">
-    <w:abstractNumId w:val="30"/>
+    <w:abstractNumId w:val="32"/>
   </w:num>
   <w:num w:numId="15">
     <w:abstractNumId w:val="6"/>
@@ -22027,25 +22455,25 @@
     <w:abstractNumId w:val="3"/>
   </w:num>
   <w:num w:numId="17">
-    <w:abstractNumId w:val="22"/>
+    <w:abstractNumId w:val="23"/>
   </w:num>
   <w:num w:numId="18">
-    <w:abstractNumId w:val="16"/>
+    <w:abstractNumId w:val="17"/>
   </w:num>
   <w:num w:numId="19">
-    <w:abstractNumId w:val="14"/>
+    <w:abstractNumId w:val="15"/>
   </w:num>
   <w:num w:numId="20">
-    <w:abstractNumId w:val="20"/>
+    <w:abstractNumId w:val="21"/>
   </w:num>
   <w:num w:numId="21">
     <w:abstractNumId w:val="4"/>
   </w:num>
   <w:num w:numId="22">
-    <w:abstractNumId w:val="15"/>
+    <w:abstractNumId w:val="16"/>
   </w:num>
   <w:num w:numId="23">
-    <w:abstractNumId w:val="28"/>
+    <w:abstractNumId w:val="29"/>
   </w:num>
   <w:num w:numId="24">
     <w:abstractNumId w:val="1"/>
@@ -22057,16 +22485,16 @@
     <w:abstractNumId w:val="9"/>
   </w:num>
   <w:num w:numId="27">
-    <w:abstractNumId w:val="17"/>
+    <w:abstractNumId w:val="18"/>
   </w:num>
   <w:num w:numId="28">
-    <w:abstractNumId w:val="21"/>
+    <w:abstractNumId w:val="22"/>
   </w:num>
   <w:num w:numId="29">
     <w:abstractNumId w:val="5"/>
   </w:num>
   <w:num w:numId="30">
-    <w:abstractNumId w:val="18"/>
+    <w:abstractNumId w:val="19"/>
   </w:num>
   <w:num w:numId="31">
     <w:abstractNumId w:val="12"/>
@@ -22078,16 +22506,34 @@
     <w:abstractNumId w:val="2"/>
   </w:num>
   <w:num w:numId="34">
-    <w:abstractNumId w:val="27"/>
+    <w:abstractNumId w:val="28"/>
   </w:num>
   <w:num w:numId="35">
+    <w:abstractNumId w:val="26"/>
+  </w:num>
+  <w:num w:numId="36">
     <w:abstractNumId w:val="25"/>
   </w:num>
-  <w:num w:numId="36">
-    <w:abstractNumId w:val="24"/>
+  <w:num w:numId="37">
+    <w:abstractNumId w:val="35"/>
   </w:num>
-  <w:num w:numId="37">
-    <w:abstractNumId w:val="33"/>
+  <w:num w:numId="38">
+    <w:abstractNumId w:val="31"/>
+  </w:num>
+  <w:num w:numId="39">
+    <w:abstractNumId w:val="14"/>
+  </w:num>
+  <w:num w:numId="40">
+    <w:abstractNumId w:val="30"/>
+    <w:lvlOverride w:ilvl="0"/>
+    <w:lvlOverride w:ilvl="1"/>
+    <w:lvlOverride w:ilvl="2"/>
+    <w:lvlOverride w:ilvl="3"/>
+    <w:lvlOverride w:ilvl="4"/>
+    <w:lvlOverride w:ilvl="5"/>
+    <w:lvlOverride w:ilvl="6"/>
+    <w:lvlOverride w:ilvl="7"/>
+    <w:lvlOverride w:ilvl="8"/>
   </w:num>
   <w:numIdMacAtCleanup w:val="14"/>
 </w:numbering>

</xml_diff>